<commit_message>
Voornamelijk javascript wat er weer uit gaat
</commit_message>
<xml_diff>
--- a/ontwerp.docx
+++ b/ontwerp.docx
@@ -5,7 +5,9 @@
     <w:sdt>
       <w:sdtPr>
         <w:rPr>
+          <w:rFonts w:eastAsiaTheme="minorHAnsi"/>
           <w:color w:val="4472C4" w:themeColor="accent1"/>
+          <w:lang w:eastAsia="en-US"/>
         </w:rPr>
         <w:id w:val="-50931431"/>
         <w:docPartObj>
@@ -15,7 +17,6 @@
       </w:sdtPr>
       <w:sdtEndPr>
         <w:rPr>
-          <w:rFonts w:eastAsiaTheme="minorHAnsi"/>
           <w:color w:val="auto"/>
         </w:rPr>
       </w:sdtEndPr>
@@ -159,6 +160,7 @@
             <w:dataBinding w:prefixMappings="xmlns:ns0='http://purl.org/dc/elements/1.1/' xmlns:ns1='http://schemas.openxmlformats.org/package/2006/metadata/core-properties' " w:xpath="/ns1:coreProperties[1]/ns0:subject[1]" w:storeItemID="{6C3C8BC8-F283-45AE-878A-BAB7291924A1}"/>
             <w:text/>
           </w:sdtPr>
+          <w:sdtEndPr/>
           <w:sdtContent>
             <w:p>
               <w:pPr>
@@ -170,13 +172,23 @@
                   <w:szCs w:val="28"/>
                 </w:rPr>
               </w:pPr>
+              <w:proofErr w:type="spellStart"/>
               <w:r>
                 <w:rPr>
                   <w:color w:val="4472C4" w:themeColor="accent1"/>
                   <w:sz w:val="28"/>
                   <w:szCs w:val="28"/>
                 </w:rPr>
-                <w:t>Opdrach A-3 van Fundament</w:t>
+                <w:t>Opdrach</w:t>
+              </w:r>
+              <w:proofErr w:type="spellEnd"/>
+              <w:r>
+                <w:rPr>
+                  <w:color w:val="4472C4" w:themeColor="accent1"/>
+                  <w:sz w:val="28"/>
+                  <w:szCs w:val="28"/>
+                </w:rPr>
+                <w:t xml:space="preserve"> A-3 van Fundament</w:t>
               </w:r>
             </w:p>
           </w:sdtContent>
@@ -272,6 +284,13 @@
     </w:sdt>
     <w:sdt>
       <w:sdtPr>
+        <w:rPr>
+          <w:rFonts w:asciiTheme="minorHAnsi" w:eastAsiaTheme="minorHAnsi" w:hAnsiTheme="minorHAnsi" w:cstheme="minorBidi"/>
+          <w:spacing w:val="0"/>
+          <w:kern w:val="0"/>
+          <w:sz w:val="22"/>
+          <w:szCs w:val="22"/>
+        </w:rPr>
         <w:id w:val="-1012831843"/>
         <w:docPartObj>
           <w:docPartGallery w:val="Table of Contents"/>
@@ -280,13 +299,8 @@
       </w:sdtPr>
       <w:sdtEndPr>
         <w:rPr>
-          <w:rFonts w:asciiTheme="minorHAnsi" w:eastAsiaTheme="minorHAnsi" w:hAnsiTheme="minorHAnsi" w:cstheme="minorBidi"/>
           <w:b/>
           <w:bCs/>
-          <w:spacing w:val="0"/>
-          <w:kern w:val="0"/>
-          <w:sz w:val="22"/>
-          <w:szCs w:val="22"/>
         </w:rPr>
       </w:sdtEndPr>
       <w:sdtContent>
@@ -1602,7 +1616,21 @@
         <w:rPr>
           <w:lang w:eastAsia="nl-NL"/>
         </w:rPr>
-        <w:t xml:space="preserve"> is een web-applicatie die informatie verstrekt over het huidige en verwachte weer. Het is bedoeld voor mensen die een interesse hebben in het weer.</w:t>
+        <w:t xml:space="preserve"> is een </w:t>
+      </w:r>
+      <w:proofErr w:type="spellStart"/>
+      <w:r>
+        <w:rPr>
+          <w:lang w:eastAsia="nl-NL"/>
+        </w:rPr>
+        <w:t>web-applicatie</w:t>
+      </w:r>
+      <w:proofErr w:type="spellEnd"/>
+      <w:r>
+        <w:rPr>
+          <w:lang w:eastAsia="nl-NL"/>
+        </w:rPr>
+        <w:t xml:space="preserve"> die informatie verstrekt over het huidige en verwachte weer. Het is bedoeld voor mensen die een interesse hebben in het weer.</w:t>
       </w:r>
     </w:p>
     <w:p>
@@ -1656,7 +1684,21 @@
         <w:rPr>
           <w:lang w:eastAsia="nl-NL"/>
         </w:rPr>
-        <w:t xml:space="preserve">Voor wat betreft de eisen en wensen van de App hanteer ik de zogenaamde “MoSCoW methode. Met deze methode wordt beschreven”: </w:t>
+        <w:t>Voor wat betreft de eisen en wensen van de App hanteer ik de zogenaamde “</w:t>
+      </w:r>
+      <w:proofErr w:type="spellStart"/>
+      <w:r>
+        <w:rPr>
+          <w:lang w:eastAsia="nl-NL"/>
+        </w:rPr>
+        <w:t>MoSCoW</w:t>
+      </w:r>
+      <w:proofErr w:type="spellEnd"/>
+      <w:r>
+        <w:rPr>
+          <w:lang w:eastAsia="nl-NL"/>
+        </w:rPr>
+        <w:t xml:space="preserve"> methode. Met deze methode wordt beschreven”: </w:t>
       </w:r>
     </w:p>
     <w:p>
@@ -1674,7 +1716,21 @@
         <w:rPr>
           <w:lang w:eastAsia="nl-NL"/>
         </w:rPr>
-        <w:t>“Must haves”: wat de App beslist moet hebben</w:t>
+        <w:t xml:space="preserve">“Must </w:t>
+      </w:r>
+      <w:proofErr w:type="spellStart"/>
+      <w:r>
+        <w:rPr>
+          <w:lang w:eastAsia="nl-NL"/>
+        </w:rPr>
+        <w:t>haves</w:t>
+      </w:r>
+      <w:proofErr w:type="spellEnd"/>
+      <w:r>
+        <w:rPr>
+          <w:lang w:eastAsia="nl-NL"/>
+        </w:rPr>
+        <w:t>”: wat de App beslist moet hebben</w:t>
       </w:r>
     </w:p>
     <w:p>
@@ -1692,7 +1748,35 @@
         <w:rPr>
           <w:lang w:eastAsia="nl-NL"/>
         </w:rPr>
-        <w:t>“Should haves”: zeker gewenst, maar we kunnen zonder.</w:t>
+        <w:t>“</w:t>
+      </w:r>
+      <w:proofErr w:type="spellStart"/>
+      <w:r>
+        <w:rPr>
+          <w:lang w:eastAsia="nl-NL"/>
+        </w:rPr>
+        <w:t>Should</w:t>
+      </w:r>
+      <w:proofErr w:type="spellEnd"/>
+      <w:r>
+        <w:rPr>
+          <w:lang w:eastAsia="nl-NL"/>
+        </w:rPr>
+        <w:t xml:space="preserve"> </w:t>
+      </w:r>
+      <w:proofErr w:type="spellStart"/>
+      <w:r>
+        <w:rPr>
+          <w:lang w:eastAsia="nl-NL"/>
+        </w:rPr>
+        <w:t>haves</w:t>
+      </w:r>
+      <w:proofErr w:type="spellEnd"/>
+      <w:r>
+        <w:rPr>
+          <w:lang w:eastAsia="nl-NL"/>
+        </w:rPr>
+        <w:t>”: zeker gewenst, maar we kunnen zonder.</w:t>
       </w:r>
     </w:p>
     <w:p>
@@ -1710,7 +1794,35 @@
         <w:rPr>
           <w:lang w:eastAsia="nl-NL"/>
         </w:rPr>
-        <w:t>“Could haves”: als er tijd over is dan doen we dit ook.</w:t>
+        <w:t>“</w:t>
+      </w:r>
+      <w:proofErr w:type="spellStart"/>
+      <w:r>
+        <w:rPr>
+          <w:lang w:eastAsia="nl-NL"/>
+        </w:rPr>
+        <w:t>Could</w:t>
+      </w:r>
+      <w:proofErr w:type="spellEnd"/>
+      <w:r>
+        <w:rPr>
+          <w:lang w:eastAsia="nl-NL"/>
+        </w:rPr>
+        <w:t xml:space="preserve"> </w:t>
+      </w:r>
+      <w:proofErr w:type="spellStart"/>
+      <w:r>
+        <w:rPr>
+          <w:lang w:eastAsia="nl-NL"/>
+        </w:rPr>
+        <w:t>haves</w:t>
+      </w:r>
+      <w:proofErr w:type="spellEnd"/>
+      <w:r>
+        <w:rPr>
+          <w:lang w:eastAsia="nl-NL"/>
+        </w:rPr>
+        <w:t>”: als er tijd over is dan doen we dit ook.</w:t>
       </w:r>
     </w:p>
     <w:p>
@@ -1728,7 +1840,35 @@
         <w:rPr>
           <w:lang w:eastAsia="nl-NL"/>
         </w:rPr>
-        <w:t>“Would haves”: dit zou de App kunnen hebben, maar gaan we nu niet doen.</w:t>
+        <w:t>“</w:t>
+      </w:r>
+      <w:proofErr w:type="spellStart"/>
+      <w:r>
+        <w:rPr>
+          <w:lang w:eastAsia="nl-NL"/>
+        </w:rPr>
+        <w:t>Would</w:t>
+      </w:r>
+      <w:proofErr w:type="spellEnd"/>
+      <w:r>
+        <w:rPr>
+          <w:lang w:eastAsia="nl-NL"/>
+        </w:rPr>
+        <w:t xml:space="preserve"> </w:t>
+      </w:r>
+      <w:proofErr w:type="spellStart"/>
+      <w:r>
+        <w:rPr>
+          <w:lang w:eastAsia="nl-NL"/>
+        </w:rPr>
+        <w:t>haves</w:t>
+      </w:r>
+      <w:proofErr w:type="spellEnd"/>
+      <w:r>
+        <w:rPr>
+          <w:lang w:eastAsia="nl-NL"/>
+        </w:rPr>
+        <w:t>”: dit zou de App kunnen hebben, maar gaan we nu niet doen.</w:t>
       </w:r>
     </w:p>
     <w:p>
@@ -1744,6 +1884,7 @@
         <w:t xml:space="preserve">Raadpleeg eventueel Google voor meer informatie over de </w:t>
       </w:r>
       <w:hyperlink r:id="rId13" w:history="1">
+        <w:proofErr w:type="spellStart"/>
         <w:r>
           <w:rPr>
             <w:rStyle w:val="Hyperlink"/>
@@ -1758,6 +1899,7 @@
           </w:rPr>
           <w:t>W</w:t>
         </w:r>
+        <w:proofErr w:type="spellEnd"/>
         <w:r>
           <w:rPr>
             <w:rStyle w:val="Hyperlink"/>
@@ -1815,11 +1957,39 @@
           <w:lang w:eastAsia="nl-NL"/>
         </w:rPr>
       </w:pPr>
-      <w:r>
-        <w:rPr>
-          <w:lang w:eastAsia="nl-NL"/>
-        </w:rPr>
-        <w:t>CSS (zonder framework als Bootstrap)</w:t>
+      <w:proofErr w:type="spellStart"/>
+      <w:r>
+        <w:rPr>
+          <w:lang w:eastAsia="nl-NL"/>
+        </w:rPr>
+        <w:t>Vanilla</w:t>
+      </w:r>
+      <w:proofErr w:type="spellEnd"/>
+      <w:r>
+        <w:rPr>
+          <w:lang w:eastAsia="nl-NL"/>
+        </w:rPr>
+        <w:t xml:space="preserve"> </w:t>
+      </w:r>
+      <w:r>
+        <w:rPr>
+          <w:lang w:eastAsia="nl-NL"/>
+        </w:rPr>
+        <w:t xml:space="preserve">CSS (zonder </w:t>
+      </w:r>
+      <w:proofErr w:type="spellStart"/>
+      <w:r>
+        <w:rPr>
+          <w:lang w:eastAsia="nl-NL"/>
+        </w:rPr>
+        <w:t>framework</w:t>
+      </w:r>
+      <w:proofErr w:type="spellEnd"/>
+      <w:r>
+        <w:rPr>
+          <w:lang w:eastAsia="nl-NL"/>
+        </w:rPr>
+        <w:t xml:space="preserve"> als Bootstrap)</w:t>
       </w:r>
     </w:p>
     <w:p>
@@ -1833,24 +2003,80 @@
           <w:lang w:eastAsia="nl-NL"/>
         </w:rPr>
       </w:pPr>
-      <w:r>
-        <w:rPr>
-          <w:lang w:eastAsia="nl-NL"/>
-        </w:rPr>
-        <w:t>Javascript (zonder framework als JQuery)</w:t>
-      </w:r>
-    </w:p>
-    <w:p>
-      <w:pPr>
-        <w:rPr>
-          <w:lang w:eastAsia="nl-NL"/>
-        </w:rPr>
-      </w:pPr>
-      <w:r>
-        <w:rPr>
-          <w:lang w:eastAsia="nl-NL"/>
-        </w:rPr>
-        <w:t>Door mijzelf te beperken tot deze toolset leg ik mijzelf een aantal praktische beperkingen op. Het project is echter ook als demo bedoelt voor HAVO &amp; VWO 4 die net begonnen zijn met Javascript. Deze beperking zorgt ervoor dat het voor die groep begrijpelijk blijft.</w:t>
+      <w:proofErr w:type="spellStart"/>
+      <w:r>
+        <w:rPr>
+          <w:lang w:eastAsia="nl-NL"/>
+        </w:rPr>
+        <w:t>Vanilla</w:t>
+      </w:r>
+      <w:proofErr w:type="spellEnd"/>
+      <w:r>
+        <w:rPr>
+          <w:lang w:eastAsia="nl-NL"/>
+        </w:rPr>
+        <w:t xml:space="preserve"> </w:t>
+      </w:r>
+      <w:r>
+        <w:rPr>
+          <w:lang w:eastAsia="nl-NL"/>
+        </w:rPr>
+        <w:t xml:space="preserve">Javascript (zonder </w:t>
+      </w:r>
+      <w:proofErr w:type="spellStart"/>
+      <w:r>
+        <w:rPr>
+          <w:lang w:eastAsia="nl-NL"/>
+        </w:rPr>
+        <w:t>framework</w:t>
+      </w:r>
+      <w:proofErr w:type="spellEnd"/>
+      <w:r>
+        <w:rPr>
+          <w:lang w:eastAsia="nl-NL"/>
+        </w:rPr>
+        <w:t xml:space="preserve"> als </w:t>
+      </w:r>
+      <w:proofErr w:type="spellStart"/>
+      <w:r>
+        <w:rPr>
+          <w:lang w:eastAsia="nl-NL"/>
+        </w:rPr>
+        <w:t>JQuery</w:t>
+      </w:r>
+      <w:proofErr w:type="spellEnd"/>
+      <w:r>
+        <w:rPr>
+          <w:lang w:eastAsia="nl-NL"/>
+        </w:rPr>
+        <w:t>)</w:t>
+      </w:r>
+    </w:p>
+    <w:p>
+      <w:pPr>
+        <w:rPr>
+          <w:lang w:eastAsia="nl-NL"/>
+        </w:rPr>
+      </w:pPr>
+      <w:r>
+        <w:rPr>
+          <w:lang w:eastAsia="nl-NL"/>
+        </w:rPr>
+        <w:t xml:space="preserve">Door mijzelf te beperken tot deze </w:t>
+      </w:r>
+      <w:proofErr w:type="spellStart"/>
+      <w:r>
+        <w:rPr>
+          <w:lang w:eastAsia="nl-NL"/>
+        </w:rPr>
+        <w:t>toolset</w:t>
+      </w:r>
+      <w:proofErr w:type="spellEnd"/>
+      <w:r>
+        <w:rPr>
+          <w:lang w:eastAsia="nl-NL"/>
+        </w:rPr>
+        <w:t xml:space="preserve"> leg ik mijzelf een aantal praktische beperkingen op. Het project is echter ook als demo bedoelt voor HAVO &amp; VWO 4 die net begonnen zijn met Javascript. Deze beperking zorgt ervoor dat het voor die groep begrijpelijk blijft.</w:t>
       </w:r>
     </w:p>
     <w:p>
@@ -1865,7 +2091,21 @@
         <w:rPr>
           <w:lang w:eastAsia="nl-NL"/>
         </w:rPr>
-        <w:t>Must haves.</w:t>
+        <w:t xml:space="preserve">Must </w:t>
+      </w:r>
+      <w:proofErr w:type="spellStart"/>
+      <w:r>
+        <w:rPr>
+          <w:lang w:eastAsia="nl-NL"/>
+        </w:rPr>
+        <w:t>haves</w:t>
+      </w:r>
+      <w:proofErr w:type="spellEnd"/>
+      <w:r>
+        <w:rPr>
+          <w:lang w:eastAsia="nl-NL"/>
+        </w:rPr>
+        <w:t>.</w:t>
       </w:r>
       <w:bookmarkEnd w:id="3"/>
     </w:p>
@@ -1944,11 +2184,33 @@
         </w:rPr>
       </w:pPr>
       <w:bookmarkStart w:id="4" w:name="_Toc69919899"/>
-      <w:r>
-        <w:rPr>
-          <w:lang w:eastAsia="nl-NL"/>
-        </w:rPr>
-        <w:t>Should haves.</w:t>
+      <w:proofErr w:type="spellStart"/>
+      <w:r>
+        <w:rPr>
+          <w:lang w:eastAsia="nl-NL"/>
+        </w:rPr>
+        <w:t>Should</w:t>
+      </w:r>
+      <w:proofErr w:type="spellEnd"/>
+      <w:r>
+        <w:rPr>
+          <w:lang w:eastAsia="nl-NL"/>
+        </w:rPr>
+        <w:t xml:space="preserve"> </w:t>
+      </w:r>
+      <w:proofErr w:type="spellStart"/>
+      <w:r>
+        <w:rPr>
+          <w:lang w:eastAsia="nl-NL"/>
+        </w:rPr>
+        <w:t>haves</w:t>
+      </w:r>
+      <w:proofErr w:type="spellEnd"/>
+      <w:r>
+        <w:rPr>
+          <w:lang w:eastAsia="nl-NL"/>
+        </w:rPr>
+        <w:t>.</w:t>
       </w:r>
       <w:bookmarkEnd w:id="4"/>
     </w:p>
@@ -2016,7 +2278,21 @@
         <w:rPr>
           <w:lang w:eastAsia="nl-NL"/>
         </w:rPr>
-        <w:t>Voorkeuren (zoals locatie) opslaan in de browsers “local storage”.</w:t>
+        <w:t>Voorkeuren (zoals locatie) opslaan in de browsers “</w:t>
+      </w:r>
+      <w:proofErr w:type="spellStart"/>
+      <w:r>
+        <w:rPr>
+          <w:lang w:eastAsia="nl-NL"/>
+        </w:rPr>
+        <w:t>local</w:t>
+      </w:r>
+      <w:proofErr w:type="spellEnd"/>
+      <w:r>
+        <w:rPr>
+          <w:lang w:eastAsia="nl-NL"/>
+        </w:rPr>
+        <w:t xml:space="preserve"> storage”.</w:t>
       </w:r>
     </w:p>
     <w:p>
@@ -2027,11 +2303,33 @@
         </w:rPr>
       </w:pPr>
       <w:bookmarkStart w:id="5" w:name="_Toc69919900"/>
-      <w:r>
-        <w:rPr>
-          <w:lang w:eastAsia="nl-NL"/>
-        </w:rPr>
-        <w:t>Could haves.</w:t>
+      <w:proofErr w:type="spellStart"/>
+      <w:r>
+        <w:rPr>
+          <w:lang w:eastAsia="nl-NL"/>
+        </w:rPr>
+        <w:t>Could</w:t>
+      </w:r>
+      <w:proofErr w:type="spellEnd"/>
+      <w:r>
+        <w:rPr>
+          <w:lang w:eastAsia="nl-NL"/>
+        </w:rPr>
+        <w:t xml:space="preserve"> </w:t>
+      </w:r>
+      <w:proofErr w:type="spellStart"/>
+      <w:r>
+        <w:rPr>
+          <w:lang w:eastAsia="nl-NL"/>
+        </w:rPr>
+        <w:t>haves</w:t>
+      </w:r>
+      <w:proofErr w:type="spellEnd"/>
+      <w:r>
+        <w:rPr>
+          <w:lang w:eastAsia="nl-NL"/>
+        </w:rPr>
+        <w:t>.</w:t>
       </w:r>
       <w:bookmarkEnd w:id="5"/>
     </w:p>
@@ -2086,6 +2384,51 @@
     </w:p>
     <w:p>
       <w:pPr>
+        <w:pStyle w:val="Kop2"/>
+        <w:rPr>
+          <w:lang w:eastAsia="nl-NL"/>
+        </w:rPr>
+      </w:pPr>
+      <w:bookmarkStart w:id="6" w:name="_Toc69919901"/>
+      <w:proofErr w:type="spellStart"/>
+      <w:r>
+        <w:rPr>
+          <w:lang w:eastAsia="nl-NL"/>
+        </w:rPr>
+        <w:t>Would</w:t>
+      </w:r>
+      <w:proofErr w:type="spellEnd"/>
+      <w:r>
+        <w:rPr>
+          <w:lang w:eastAsia="nl-NL"/>
+        </w:rPr>
+        <w:t xml:space="preserve"> </w:t>
+      </w:r>
+      <w:proofErr w:type="spellStart"/>
+      <w:r>
+        <w:rPr>
+          <w:lang w:eastAsia="nl-NL"/>
+        </w:rPr>
+        <w:t>haves</w:t>
+      </w:r>
+      <w:bookmarkEnd w:id="6"/>
+      <w:proofErr w:type="spellEnd"/>
+    </w:p>
+    <w:p>
+      <w:pPr>
+        <w:rPr>
+          <w:lang w:eastAsia="nl-NL"/>
+        </w:rPr>
+      </w:pPr>
+      <w:r>
+        <w:rPr>
+          <w:lang w:eastAsia="nl-NL"/>
+        </w:rPr>
+        <w:t>Wat ik niet ga maken:</w:t>
+      </w:r>
+    </w:p>
+    <w:p>
+      <w:pPr>
         <w:pStyle w:val="Lijstalinea"/>
         <w:numPr>
           <w:ilvl w:val="0"/>
@@ -2099,48 +2442,7 @@
         <w:rPr>
           <w:lang w:eastAsia="nl-NL"/>
         </w:rPr>
-        <w:t>Een res</w:t>
-      </w:r>
-      <w:r>
-        <w:rPr>
-          <w:lang w:eastAsia="nl-NL"/>
-        </w:rPr>
-        <w:t>ponsive</w:t>
-      </w:r>
-      <w:r>
-        <w:rPr>
-          <w:lang w:eastAsia="nl-NL"/>
-        </w:rPr>
-        <w:t xml:space="preserve"> design</w:t>
-      </w:r>
-    </w:p>
-    <w:p>
-      <w:pPr>
-        <w:pStyle w:val="Kop2"/>
-        <w:rPr>
-          <w:lang w:eastAsia="nl-NL"/>
-        </w:rPr>
-      </w:pPr>
-      <w:bookmarkStart w:id="6" w:name="_Toc69919901"/>
-      <w:r>
-        <w:rPr>
-          <w:lang w:eastAsia="nl-NL"/>
-        </w:rPr>
-        <w:t>Would haves</w:t>
-      </w:r>
-      <w:bookmarkEnd w:id="6"/>
-    </w:p>
-    <w:p>
-      <w:pPr>
-        <w:rPr>
-          <w:lang w:eastAsia="nl-NL"/>
-        </w:rPr>
-      </w:pPr>
-      <w:r>
-        <w:rPr>
-          <w:lang w:eastAsia="nl-NL"/>
-        </w:rPr>
-        <w:t>Wat ik niet ga maken:</w:t>
+        <w:t>Een grafische weergave van de regenverwachting</w:t>
       </w:r>
     </w:p>
     <w:p>
@@ -2158,7 +2460,7 @@
         <w:rPr>
           <w:lang w:eastAsia="nl-NL"/>
         </w:rPr>
-        <w:t>Een grafische weergave van de regenverwachting</w:t>
+        <w:t>Een responsive design.</w:t>
       </w:r>
     </w:p>
     <w:p>
@@ -2176,7 +2478,192 @@
         <w:rPr>
           <w:lang w:eastAsia="nl-NL"/>
         </w:rPr>
-        <w:t>Een responsive design.</w:t>
+        <w:t>Een mobiele App voor smartphones.</w:t>
+      </w:r>
+    </w:p>
+    <w:p>
+      <w:pPr>
+        <w:pStyle w:val="Kop1"/>
+        <w:rPr>
+          <w:rFonts w:eastAsia="Times New Roman"/>
+          <w:lang w:eastAsia="nl-NL"/>
+        </w:rPr>
+      </w:pPr>
+      <w:bookmarkStart w:id="7" w:name="_Toc69919902"/>
+      <w:r>
+        <w:rPr>
+          <w:rFonts w:eastAsia="Times New Roman"/>
+          <w:lang w:eastAsia="nl-NL"/>
+        </w:rPr>
+        <w:lastRenderedPageBreak/>
+        <w:t>U</w:t>
+      </w:r>
+      <w:r>
+        <w:rPr>
+          <w:rFonts w:eastAsia="Times New Roman"/>
+          <w:lang w:eastAsia="nl-NL"/>
+        </w:rPr>
+        <w:t xml:space="preserve">ser </w:t>
+      </w:r>
+      <w:proofErr w:type="spellStart"/>
+      <w:r>
+        <w:rPr>
+          <w:rFonts w:eastAsia="Times New Roman"/>
+          <w:lang w:eastAsia="nl-NL"/>
+        </w:rPr>
+        <w:t>stories</w:t>
+      </w:r>
+      <w:bookmarkEnd w:id="7"/>
+      <w:proofErr w:type="spellEnd"/>
+    </w:p>
+    <w:p>
+      <w:pPr>
+        <w:pStyle w:val="Kop2"/>
+        <w:rPr>
+          <w:lang w:eastAsia="nl-NL"/>
+        </w:rPr>
+      </w:pPr>
+      <w:bookmarkStart w:id="8" w:name="_Toc69919903"/>
+      <w:r>
+        <w:rPr>
+          <w:lang w:eastAsia="nl-NL"/>
+        </w:rPr>
+        <w:t>Jan wil gaan vissen</w:t>
+      </w:r>
+      <w:bookmarkEnd w:id="8"/>
+    </w:p>
+    <w:p>
+      <w:pPr>
+        <w:rPr>
+          <w:lang w:eastAsia="nl-NL"/>
+        </w:rPr>
+      </w:pPr>
+      <w:r>
+        <w:rPr>
+          <w:lang w:eastAsia="nl-NL"/>
+        </w:rPr>
+        <w:t>Jan gaat vandaag vissen</w:t>
+      </w:r>
+      <w:r>
+        <w:rPr>
+          <w:lang w:eastAsia="nl-NL"/>
+        </w:rPr>
+        <w:t xml:space="preserve"> en wil weten of hij regenkleding of een parasol mee moet nemen. Hij raadpleegt de App om het weerbericht te lezen.</w:t>
+      </w:r>
+    </w:p>
+    <w:p>
+      <w:pPr>
+        <w:pStyle w:val="Kop2"/>
+        <w:rPr>
+          <w:lang w:eastAsia="nl-NL"/>
+        </w:rPr>
+      </w:pPr>
+      <w:bookmarkStart w:id="9" w:name="_Toc69919904"/>
+      <w:r>
+        <w:rPr>
+          <w:lang w:eastAsia="nl-NL"/>
+        </w:rPr>
+        <w:t>Marieke gaat winkelen in Amsterdam</w:t>
+      </w:r>
+      <w:bookmarkEnd w:id="9"/>
+    </w:p>
+    <w:p>
+      <w:pPr>
+        <w:rPr>
+          <w:lang w:eastAsia="nl-NL"/>
+        </w:rPr>
+      </w:pPr>
+      <w:r>
+        <w:rPr>
+          <w:lang w:eastAsia="nl-NL"/>
+        </w:rPr>
+        <w:t xml:space="preserve">Marieke gaan een dagje naar Amsterdam, winkelen met vriendinnen. Ze vraagt zich af welke kleding ze moet dragen en of ze nog in de gelegenheid komen om op een terras te zitten. Ze raadpleegt de App om </w:t>
+      </w:r>
+      <w:r>
+        <w:rPr>
+          <w:lang w:eastAsia="nl-NL"/>
+        </w:rPr>
+        <w:t>hiervoor informatie in te winnen.</w:t>
+      </w:r>
+    </w:p>
+    <w:p>
+      <w:pPr>
+        <w:pStyle w:val="Kop2"/>
+        <w:rPr>
+          <w:lang w:eastAsia="nl-NL"/>
+        </w:rPr>
+      </w:pPr>
+      <w:bookmarkStart w:id="10" w:name="_Toc69919905"/>
+      <w:r>
+        <w:rPr>
+          <w:lang w:eastAsia="nl-NL"/>
+        </w:rPr>
+        <w:t>Sjoerd vraagt zich af of hij het gras moet beregenen</w:t>
+      </w:r>
+      <w:bookmarkEnd w:id="10"/>
+    </w:p>
+    <w:p>
+      <w:pPr>
+        <w:rPr>
+          <w:lang w:eastAsia="nl-NL"/>
+        </w:rPr>
+      </w:pPr>
+      <w:r>
+        <w:rPr>
+          <w:lang w:eastAsia="nl-NL"/>
+        </w:rPr>
+        <w:t xml:space="preserve">Het is al een tijdje droog en eigenlijk heeft het gazon water nodig. Sjoerd </w:t>
+      </w:r>
+      <w:r>
+        <w:rPr>
+          <w:lang w:eastAsia="nl-NL"/>
+        </w:rPr>
+        <w:t>raadpleegt daarop de App of het niet toevallig gaat regenen.</w:t>
+      </w:r>
+    </w:p>
+    <w:p>
+      <w:pPr>
+        <w:pStyle w:val="Kop1"/>
+        <w:rPr>
+          <w:rFonts w:eastAsia="Times New Roman"/>
+          <w:lang w:eastAsia="nl-NL"/>
+        </w:rPr>
+      </w:pPr>
+      <w:bookmarkStart w:id="11" w:name="_Toc69919906"/>
+      <w:r>
+        <w:rPr>
+          <w:rFonts w:eastAsia="Times New Roman"/>
+          <w:lang w:eastAsia="nl-NL"/>
+        </w:rPr>
+        <w:t>Hoofdstuk 4: structuur</w:t>
+      </w:r>
+      <w:bookmarkEnd w:id="11"/>
+    </w:p>
+    <w:p>
+      <w:pPr>
+        <w:rPr>
+          <w:lang w:eastAsia="nl-NL"/>
+        </w:rPr>
+      </w:pPr>
+      <w:r>
+        <w:rPr>
+          <w:lang w:eastAsia="nl-NL"/>
+        </w:rPr>
+        <w:t>De site heeft een platte structuur. Alles zal beschikbaar zijn op de hoofdpagina. In het “</w:t>
+      </w:r>
+      <w:proofErr w:type="spellStart"/>
+      <w:r>
+        <w:rPr>
+          <w:lang w:eastAsia="nl-NL"/>
+        </w:rPr>
+        <w:t>Main</w:t>
+      </w:r>
+      <w:proofErr w:type="spellEnd"/>
+      <w:r>
+        <w:rPr>
+          <w:lang w:eastAsia="nl-NL"/>
+        </w:rPr>
+        <w:t>” kader.</w:t>
       </w:r>
     </w:p>
     <w:p>
@@ -2194,112 +2681,7 @@
         <w:rPr>
           <w:lang w:eastAsia="nl-NL"/>
         </w:rPr>
-        <w:lastRenderedPageBreak/>
-        <w:t>Een mobiele App voor smartphones.</w:t>
-      </w:r>
-    </w:p>
-    <w:p>
-      <w:pPr>
-        <w:pStyle w:val="Kop1"/>
-        <w:rPr>
-          <w:rFonts w:eastAsia="Times New Roman"/>
-          <w:lang w:eastAsia="nl-NL"/>
-        </w:rPr>
-      </w:pPr>
-      <w:bookmarkStart w:id="7" w:name="_Toc69919902"/>
-      <w:r>
-        <w:rPr>
-          <w:rFonts w:eastAsia="Times New Roman"/>
-          <w:lang w:eastAsia="nl-NL"/>
-        </w:rPr>
-        <w:t>U</w:t>
-      </w:r>
-      <w:r>
-        <w:rPr>
-          <w:rFonts w:eastAsia="Times New Roman"/>
-          <w:lang w:eastAsia="nl-NL"/>
-        </w:rPr>
-        <w:t>ser stories</w:t>
-      </w:r>
-      <w:bookmarkEnd w:id="7"/>
-    </w:p>
-    <w:p>
-      <w:pPr>
-        <w:pStyle w:val="Kop2"/>
-        <w:rPr>
-          <w:lang w:eastAsia="nl-NL"/>
-        </w:rPr>
-      </w:pPr>
-      <w:bookmarkStart w:id="8" w:name="_Toc69919903"/>
-      <w:r>
-        <w:rPr>
-          <w:lang w:eastAsia="nl-NL"/>
-        </w:rPr>
-        <w:t>Jan wil gaan vissen</w:t>
-      </w:r>
-      <w:bookmarkEnd w:id="8"/>
-    </w:p>
-    <w:p>
-      <w:pPr>
-        <w:pStyle w:val="Kop2"/>
-        <w:rPr>
-          <w:lang w:eastAsia="nl-NL"/>
-        </w:rPr>
-      </w:pPr>
-      <w:bookmarkStart w:id="9" w:name="_Toc69919904"/>
-      <w:r>
-        <w:rPr>
-          <w:lang w:eastAsia="nl-NL"/>
-        </w:rPr>
-        <w:t>Marieke gaat winkelen in Amsterdam</w:t>
-      </w:r>
-      <w:bookmarkEnd w:id="9"/>
-    </w:p>
-    <w:p>
-      <w:pPr>
-        <w:pStyle w:val="Kop2"/>
-        <w:rPr>
-          <w:lang w:eastAsia="nl-NL"/>
-        </w:rPr>
-      </w:pPr>
-      <w:bookmarkStart w:id="10" w:name="_Toc69919905"/>
-      <w:r>
-        <w:rPr>
-          <w:lang w:eastAsia="nl-NL"/>
-        </w:rPr>
-        <w:t>Sjoerd vraagt zich af of hij het gras moet beregenen</w:t>
-      </w:r>
-      <w:bookmarkEnd w:id="10"/>
-    </w:p>
-    <w:p>
-      <w:pPr>
-        <w:pStyle w:val="Kop1"/>
-        <w:rPr>
-          <w:rFonts w:eastAsia="Times New Roman"/>
-          <w:lang w:eastAsia="nl-NL"/>
-        </w:rPr>
-      </w:pPr>
-      <w:bookmarkStart w:id="11" w:name="_Toc69919906"/>
-      <w:r>
-        <w:rPr>
-          <w:rFonts w:eastAsia="Times New Roman"/>
-          <w:lang w:eastAsia="nl-NL"/>
-        </w:rPr>
-        <w:t>Hoofdstuk 4: structuur</w:t>
-      </w:r>
-      <w:bookmarkEnd w:id="11"/>
-    </w:p>
-    <w:p>
-      <w:pPr>
-        <w:rPr>
-          <w:lang w:eastAsia="nl-NL"/>
-        </w:rPr>
-      </w:pPr>
-      <w:r>
-        <w:rPr>
-          <w:lang w:eastAsia="nl-NL"/>
-        </w:rPr>
-        <w:t>De gegevens van buienradar bevatten:</w:t>
+        <w:t>Een link voor radarbeelden</w:t>
       </w:r>
     </w:p>
     <w:p>
@@ -2317,7 +2699,7 @@
         <w:rPr>
           <w:lang w:eastAsia="nl-NL"/>
         </w:rPr>
-        <w:t>Een link voor radarbeelden</w:t>
+        <w:t>Het huidige weerbericht</w:t>
       </w:r>
     </w:p>
     <w:p>
@@ -2335,7 +2717,7 @@
         <w:rPr>
           <w:lang w:eastAsia="nl-NL"/>
         </w:rPr>
-        <w:t>Het huidige weerbericht</w:t>
+        <w:t>De weersverwachting voor de komende 4 dagen.</w:t>
       </w:r>
     </w:p>
     <w:p>
@@ -2353,7 +2735,7 @@
         <w:rPr>
           <w:lang w:eastAsia="nl-NL"/>
         </w:rPr>
-        <w:t>De weersverwachting voor de komende 4 dagen.</w:t>
+        <w:t>De weersverwachting voor de komende 14 dagen</w:t>
       </w:r>
     </w:p>
     <w:p>
@@ -2371,24 +2753,6 @@
         <w:rPr>
           <w:lang w:eastAsia="nl-NL"/>
         </w:rPr>
-        <w:t>De weersverwachting voor de komende 14 dagen</w:t>
-      </w:r>
-    </w:p>
-    <w:p>
-      <w:pPr>
-        <w:pStyle w:val="Lijstalinea"/>
-        <w:numPr>
-          <w:ilvl w:val="0"/>
-          <w:numId w:val="4"/>
-        </w:numPr>
-        <w:rPr>
-          <w:lang w:eastAsia="nl-NL"/>
-        </w:rPr>
-      </w:pPr>
-      <w:r>
-        <w:rPr>
-          <w:lang w:eastAsia="nl-NL"/>
-        </w:rPr>
         <w:t xml:space="preserve">De meetgegevens van verschillende stations </w:t>
       </w:r>
     </w:p>
@@ -2412,6 +2776,93 @@
     </w:p>
     <w:p>
       <w:pPr>
+        <w:pStyle w:val="Kop2"/>
+        <w:rPr>
+          <w:lang w:eastAsia="nl-NL"/>
+        </w:rPr>
+      </w:pPr>
+      <w:r>
+        <w:rPr>
+          <w:lang w:eastAsia="nl-NL"/>
+        </w:rPr>
+        <w:t>De header</w:t>
+      </w:r>
+    </w:p>
+    <w:p>
+      <w:pPr>
+        <w:rPr>
+          <w:lang w:eastAsia="nl-NL"/>
+        </w:rPr>
+      </w:pPr>
+      <w:r>
+        <w:rPr>
+          <w:lang w:eastAsia="nl-NL"/>
+        </w:rPr>
+        <w:t>In de header wordt de titel van site en een sfeerplaatje getoond afhankelijk van het weerbericht.</w:t>
+      </w:r>
+    </w:p>
+    <w:p>
+      <w:pPr>
+        <w:pStyle w:val="Kop2"/>
+        <w:rPr>
+          <w:lang w:eastAsia="nl-NL"/>
+        </w:rPr>
+      </w:pPr>
+      <w:r>
+        <w:rPr>
+          <w:lang w:eastAsia="nl-NL"/>
+        </w:rPr>
+        <w:t>Het zoekveld</w:t>
+      </w:r>
+    </w:p>
+    <w:p>
+      <w:pPr>
+        <w:rPr>
+          <w:lang w:eastAsia="nl-NL"/>
+        </w:rPr>
+      </w:pPr>
+      <w:r>
+        <w:rPr>
+          <w:lang w:eastAsia="nl-NL"/>
+        </w:rPr>
+        <w:t>In het zoekveld kan een gebruiker zoeken op plaatsnaam naar een lokaal weerbericht. Die zoekveld is een standaard HTML formulier waarvan de ingevoerde gegevens in Javascript gebruikt worden om het weerbericht te zoeken.</w:t>
+      </w:r>
+    </w:p>
+    <w:p>
+      <w:pPr>
+        <w:pStyle w:val="Kop2"/>
+        <w:rPr>
+          <w:lang w:eastAsia="nl-NL"/>
+        </w:rPr>
+      </w:pPr>
+      <w:r>
+        <w:rPr>
+          <w:lang w:eastAsia="nl-NL"/>
+        </w:rPr>
+        <w:t>Het informatie kader</w:t>
+      </w:r>
+    </w:p>
+    <w:p>
+      <w:pPr>
+        <w:rPr>
+          <w:lang w:eastAsia="nl-NL"/>
+        </w:rPr>
+      </w:pPr>
+      <w:r>
+        <w:rPr>
+          <w:lang w:eastAsia="nl-NL"/>
+        </w:rPr>
+        <w:t>In het informatie kader verschijnen de opgevraagde gegevens. Zo</w:t>
+      </w:r>
+      <w:r>
+        <w:rPr>
+          <w:lang w:eastAsia="nl-NL"/>
+        </w:rPr>
+        <w:t>nder vraag zal het algemene weerbericht getoond worden.</w:t>
+      </w:r>
+    </w:p>
+    <w:p>
+      <w:pPr>
         <w:pStyle w:val="Kop1"/>
         <w:rPr>
           <w:rFonts w:eastAsia="Times New Roman"/>
@@ -2428,9 +2879,78 @@
       </w:r>
       <w:bookmarkEnd w:id="13"/>
     </w:p>
-    <w:p/>
+    <w:p>
+      <w:r>
+        <w:rPr>
+          <w:noProof/>
+        </w:rPr>
+        <w:drawing>
+          <wp:anchor distT="0" distB="0" distL="114300" distR="114300" simplePos="0" relativeHeight="251658240" behindDoc="0" locked="0" layoutInCell="1" allowOverlap="1" wp14:anchorId="674B7F87" wp14:editId="0651CB77">
+            <wp:simplePos x="0" y="0"/>
+            <wp:positionH relativeFrom="margin">
+              <wp:posOffset>3093720</wp:posOffset>
+            </wp:positionH>
+            <wp:positionV relativeFrom="paragraph">
+              <wp:posOffset>-342265</wp:posOffset>
+            </wp:positionV>
+            <wp:extent cx="2727960" cy="2337349"/>
+            <wp:effectExtent l="0" t="0" r="0" b="6350"/>
+            <wp:wrapSquare wrapText="bothSides"/>
+            <wp:docPr id="1" name="Afbeelding 1"/>
+            <wp:cNvGraphicFramePr>
+              <a:graphicFrameLocks xmlns:a="http://schemas.openxmlformats.org/drawingml/2006/main" noChangeAspect="1"/>
+            </wp:cNvGraphicFramePr>
+            <a:graphic xmlns:a="http://schemas.openxmlformats.org/drawingml/2006/main">
+              <a:graphicData uri="http://schemas.openxmlformats.org/drawingml/2006/picture">
+                <pic:pic xmlns:pic="http://schemas.openxmlformats.org/drawingml/2006/picture">
+                  <pic:nvPicPr>
+                    <pic:cNvPr id="1" name="Afbeelding 1"/>
+                    <pic:cNvPicPr/>
+                  </pic:nvPicPr>
+                  <pic:blipFill>
+                    <a:blip r:embed="rId14" cstate="print">
+                      <a:extLst>
+                        <a:ext uri="{28A0092B-C50C-407E-A947-70E740481C1C}">
+                          <a14:useLocalDpi xmlns:a14="http://schemas.microsoft.com/office/drawing/2010/main" val="0"/>
+                        </a:ext>
+                      </a:extLst>
+                    </a:blip>
+                    <a:stretch>
+                      <a:fillRect/>
+                    </a:stretch>
+                  </pic:blipFill>
+                  <pic:spPr>
+                    <a:xfrm>
+                      <a:off x="0" y="0"/>
+                      <a:ext cx="2727960" cy="2337349"/>
+                    </a:xfrm>
+                    <a:prstGeom prst="rect">
+                      <a:avLst/>
+                    </a:prstGeom>
+                  </pic:spPr>
+                </pic:pic>
+              </a:graphicData>
+            </a:graphic>
+          </wp:anchor>
+        </w:drawing>
+      </w:r>
+      <w:r>
+        <w:t>De site bestaat uit een aantal container</w:t>
+      </w:r>
+      <w:r>
+        <w:t xml:space="preserve">s. Het CSS </w:t>
+      </w:r>
+      <w:proofErr w:type="spellStart"/>
+      <w:r>
+        <w:t>Flexbox</w:t>
+      </w:r>
+      <w:proofErr w:type="spellEnd"/>
+      <w:r>
+        <w:t xml:space="preserve"> model zal gebruikt worden om de inhoud te positioneren.</w:t>
+      </w:r>
+    </w:p>
     <w:sectPr>
-      <w:footerReference w:type="default" r:id="rId14"/>
+      <w:footerReference w:type="default" r:id="rId15"/>
       <w:pgSz w:w="11906" w:h="16838"/>
       <w:pgMar w:top="1417" w:right="1417" w:bottom="1417" w:left="1417" w:header="708" w:footer="708" w:gutter="0"/>
       <w:cols w:space="708"/>
@@ -2483,6 +3003,7 @@
         <w:dataBinding w:prefixMappings="xmlns:ns0='http://purl.org/dc/elements/1.1/' xmlns:ns1='http://schemas.openxmlformats.org/package/2006/metadata/core-properties' " w:xpath="/ns1:coreProperties[1]/ns0:creator[1]" w:storeItemID="{6C3C8BC8-F283-45AE-878A-BAB7291924A1}"/>
         <w:text/>
       </w:sdtPr>
+      <w:sdtEndPr/>
       <w:sdtContent>
         <w:r>
           <w:rPr>
@@ -2511,6 +3032,7 @@
         <w:dataBinding w:prefixMappings="xmlns:ns0='http://schemas.openxmlformats.org/officeDocument/2006/extended-properties' " w:xpath="/ns0:Properties[1]/ns0:Company[1]" w:storeItemID="{6668398D-A668-4E3E-A5EB-62B293D839F1}"/>
         <w:text/>
       </w:sdtPr>
+      <w:sdtEndPr/>
       <w:sdtContent>
         <w:r>
           <w:t>Atlas College</w:t>
@@ -2545,6 +3067,7 @@
         <w:showingPlcHdr/>
         <w15:appearance w15:val="hidden"/>
       </w:sdtPr>
+      <w:sdtEndPr/>
       <w:sdtContent>
         <w:r>
           <w:t>[Typ hier]</w:t>
@@ -2564,6 +3087,7 @@
         <w:showingPlcHdr/>
         <w15:appearance w15:val="hidden"/>
       </w:sdtPr>
+      <w:sdtEndPr/>
       <w:sdtContent>
         <w:r>
           <w:t>[Typ hier]</w:t>
@@ -2583,6 +3107,7 @@
         <w:showingPlcHdr/>
         <w15:appearance w15:val="hidden"/>
       </w:sdtPr>
+      <w:sdtEndPr/>
       <w:sdtContent>
         <w:r>
           <w:t>[Typ hier]</w:t>
@@ -2620,6 +3145,7 @@
         <w:dataBinding w:prefixMappings="xmlns:ns0='http://purl.org/dc/elements/1.1/' xmlns:ns1='http://schemas.openxmlformats.org/package/2006/metadata/core-properties' " w:xpath="/ns1:coreProperties[1]/ns0:title[1]" w:storeItemID="{6C3C8BC8-F283-45AE-878A-BAB7291924A1}"/>
         <w:text/>
       </w:sdtPr>
+      <w:sdtEndPr/>
       <w:sdtContent>
         <w:r>
           <w:t>Een buienradar app</w:t>
@@ -2655,14 +3181,27 @@
     <w:r>
       <w:t xml:space="preserve"> van </w:t>
     </w:r>
-    <w:fldSimple w:instr=" NUMPAGES   \* MERGEFORMAT ">
-      <w:r>
-        <w:rPr>
-          <w:noProof/>
-        </w:rPr>
-        <w:t>2</w:t>
-      </w:r>
-    </w:fldSimple>
+    <w:r>
+      <w:fldChar w:fldCharType="begin"/>
+    </w:r>
+    <w:r>
+      <w:instrText xml:space="preserve"> NUMPAGES   \* MERGEFORMAT </w:instrText>
+    </w:r>
+    <w:r>
+      <w:fldChar w:fldCharType="separate"/>
+    </w:r>
+    <w:r>
+      <w:rPr>
+        <w:noProof/>
+      </w:rPr>
+      <w:t>2</w:t>
+    </w:r>
+    <w:r>
+      <w:rPr>
+        <w:noProof/>
+      </w:rPr>
+      <w:fldChar w:fldCharType="end"/>
+    </w:r>
   </w:p>
 </w:ftr>
 </file>
@@ -3077,13 +3616,13 @@
       </w:rPr>
     </w:lvl>
   </w:abstractNum>
-  <w:num w:numId="1">
+  <w:num w:numId="1" w16cid:durableId="1960451387">
     <w:abstractNumId w:val="1"/>
   </w:num>
-  <w:num w:numId="2">
+  <w:num w:numId="2" w16cid:durableId="884952072">
     <w:abstractNumId w:val="2"/>
   </w:num>
-  <w:num w:numId="3">
+  <w:num w:numId="3" w16cid:durableId="55050664">
     <w:abstractNumId w:val="2"/>
     <w:lvlOverride w:ilvl="0">
       <w:startOverride w:val="1"/>
@@ -3113,7 +3652,7 @@
       <w:startOverride w:val="1"/>
     </w:lvlOverride>
   </w:num>
-  <w:num w:numId="4">
+  <w:num w:numId="4" w16cid:durableId="209348338">
     <w:abstractNumId w:val="0"/>
   </w:num>
 </w:numbering>
@@ -4279,7 +4818,7 @@
     <w:charset w:val="00"/>
     <w:family w:val="swiss"/>
     <w:pitch w:val="variable"/>
-    <w:sig w:usb0="A0002AEF" w:usb1="4000207B" w:usb2="00000000" w:usb3="00000000" w:csb0="000001FF" w:csb1="00000000"/>
+    <w:sig w:usb0="E4002EFF" w:usb1="C000247B" w:usb2="00000009" w:usb3="00000000" w:csb0="000001FF" w:csb1="00000000"/>
   </w:font>
   <w:font w:name="Courier New">
     <w:panose1 w:val="02070309020205020404"/>
@@ -4293,7 +4832,7 @@
     <w:charset w:val="00"/>
     <w:family w:val="roman"/>
     <w:pitch w:val="variable"/>
-    <w:sig w:usb0="20002A87" w:usb1="80000000" w:usb2="00000008" w:usb3="00000000" w:csb0="000001FF" w:csb1="00000000"/>
+    <w:sig w:usb0="E0002EFF" w:usb1="C000785B" w:usb2="00000009" w:usb3="00000000" w:csb0="000001FF" w:csb1="00000000"/>
   </w:font>
   <w:font w:name="Wingdings">
     <w:panose1 w:val="05000000000000000000"/>
@@ -4314,7 +4853,7 @@
     <w:charset w:val="00"/>
     <w:family w:val="swiss"/>
     <w:pitch w:val="variable"/>
-    <w:sig w:usb0="A0002AEF" w:usb1="4000207B" w:usb2="00000000" w:usb3="00000000" w:csb0="000001FF" w:csb1="00000000"/>
+    <w:sig w:usb0="E4002EFF" w:usb1="C000247B" w:usb2="00000009" w:usb3="00000000" w:csb0="000001FF" w:csb1="00000000"/>
   </w:font>
 </w:fonts>
 </file>
@@ -4336,7 +4875,9 @@
   </w:compat>
   <w:rsids>
     <w:rsidRoot w:val="00CA499D"/>
+    <w:rsid w:val="000E1C4F"/>
     <w:rsid w:val="00CA499D"/>
+    <w:rsid w:val="00CB1559"/>
     <w:rsid w:val="00E3534F"/>
   </w:rsids>
   <m:mathPr>
@@ -4808,14 +5349,6 @@
       <w:color w:val="808080"/>
     </w:rPr>
   </w:style>
-  <w:style w:type="paragraph" w:customStyle="1" w:styleId="8F4A0948217B401FAFF585FF448EFC25">
-    <w:name w:val="8F4A0948217B401FAFF585FF448EFC25"/>
-    <w:rsid w:val="00CA499D"/>
-  </w:style>
-  <w:style w:type="paragraph" w:customStyle="1" w:styleId="992E88E305E442AD9354D920BDBE53AE">
-    <w:name w:val="992E88E305E442AD9354D920BDBE53AE"/>
-    <w:rsid w:val="00CA499D"/>
-  </w:style>
   <w:style w:type="paragraph" w:customStyle="1" w:styleId="DECFE195424B4E1D8022E90B44B84D80">
     <w:name w:val="DECFE195424B4E1D8022E90B44B84D80"/>
     <w:rsid w:val="00CA499D"/>

</xml_diff>